<commit_message>
4th iteration team agreement
</commit_message>
<xml_diff>
--- a/Documentation/Team Agreement.docx
+++ b/Documentation/Team Agreement.docx
@@ -18,13 +18,7 @@
     </w:p>
     <w:p>
       <w:r>
-        <w:t>You are advised to decide the following issues at your first meeting.</w:t>
-      </w:r>
-      <w:r>
-        <w:t xml:space="preserve"> C</w:t>
-      </w:r>
-      <w:r>
-        <w:t>omplete this document and email it to each member of the group.</w:t>
+        <w:t>You are advised to decide the following issues at your first meeting. Complete this document and email it to each member of the group.</w:t>
       </w:r>
     </w:p>
     <w:p/>
@@ -88,10 +82,7 @@
         <w:t>nd</w:t>
       </w:r>
       <w:r>
-        <w:t xml:space="preserve"> </w:t>
-      </w:r>
-      <w:r>
-        <w:t xml:space="preserve">in </w:t>
+        <w:t xml:space="preserve"> in </w:t>
       </w:r>
       <w:proofErr w:type="gramStart"/>
       <w:r>
@@ -99,12 +90,7 @@
       </w:r>
       <w:proofErr w:type="gramEnd"/>
       <w:r>
-        <w:t xml:space="preserve"> Napier C27/C28</w:t>
-      </w:r>
-      <w:bookmarkStart w:id="0" w:name="_GoBack"/>
-      <w:bookmarkEnd w:id="0"/>
-      <w:r>
-        <w:t xml:space="preserve"> on the 10</w:t>
+        <w:t xml:space="preserve"> Napier C27/C28 on the 10</w:t>
       </w:r>
       <w:r>
         <w:rPr>
@@ -150,12 +136,50 @@
       <w:pPr>
         <w:pStyle w:val="ListParagraph"/>
         <w:numPr>
+          <w:ilvl w:val="1"/>
+          <w:numId w:val="1"/>
+        </w:numPr>
+      </w:pPr>
+      <w:r>
+        <w:t>4</w:t>
+      </w:r>
+      <w:r>
+        <w:rPr>
+          <w:vertAlign w:val="superscript"/>
+        </w:rPr>
+        <w:t>th</w:t>
+      </w:r>
+      <w:r>
+        <w:t xml:space="preserve"> To be decided after progress on the 11</w:t>
+      </w:r>
+      <w:r>
+        <w:rPr>
+          <w:vertAlign w:val="superscript"/>
+        </w:rPr>
+        <w:t>th</w:t>
+      </w:r>
+      <w:r>
+        <w:t xml:space="preserve"> of December</w:t>
+      </w:r>
+    </w:p>
+    <w:p>
+      <w:pPr>
+        <w:pStyle w:val="ListParagraph"/>
+        <w:numPr>
           <w:ilvl w:val="0"/>
           <w:numId w:val="1"/>
         </w:numPr>
       </w:pPr>
       <w:r>
-        <w:t>How will meetings be recorded? How will you record what was reported and what was agreed at each meeting. You will need to record who has been assigned which task.</w:t>
+        <w:t xml:space="preserve">How will meetings be recorded? How will you record what was reported and what was agreed at each </w:t>
+      </w:r>
+      <w:proofErr w:type="gramStart"/>
+      <w:r>
+        <w:t>meeting.</w:t>
+      </w:r>
+      <w:proofErr w:type="gramEnd"/>
+      <w:r>
+        <w:t xml:space="preserve"> You will need to record who has been assigned which task.</w:t>
       </w:r>
     </w:p>
     <w:p>
@@ -167,13 +191,7 @@
         </w:numPr>
       </w:pPr>
       <w:r>
-        <w:t xml:space="preserve">A maintained word document that will </w:t>
-      </w:r>
-      <w:r>
-        <w:t xml:space="preserve">be updated </w:t>
-      </w:r>
-      <w:r>
-        <w:t>by Olav</w:t>
+        <w:t>A maintained word document that will be updated by Olav</w:t>
       </w:r>
     </w:p>
     <w:p>
@@ -185,22 +203,7 @@
         </w:numPr>
       </w:pPr>
       <w:r>
-        <w:t xml:space="preserve">Team Structure: You should nominate a </w:t>
-      </w:r>
-      <w:r>
-        <w:t xml:space="preserve">project </w:t>
-      </w:r>
-      <w:r>
-        <w:t xml:space="preserve">manager </w:t>
-      </w:r>
-      <w:r>
-        <w:t xml:space="preserve">to take overall responsibility </w:t>
-      </w:r>
-      <w:r>
-        <w:t>for recording and monitoring progress.</w:t>
-      </w:r>
-      <w:r>
-        <w:t xml:space="preserve"> </w:t>
+        <w:t xml:space="preserve">Team Structure: You should nominate a project manager to take overall responsibility for recording and monitoring progress. </w:t>
       </w:r>
     </w:p>
     <w:p>
@@ -212,10 +215,7 @@
         </w:numPr>
       </w:pPr>
       <w:r>
-        <w:t>At each meeting you should</w:t>
-      </w:r>
-      <w:r>
-        <w:t>:</w:t>
+        <w:t>At each meeting you should:</w:t>
       </w:r>
     </w:p>
     <w:p>
@@ -239,13 +239,7 @@
         </w:numPr>
       </w:pPr>
       <w:r>
-        <w:t>Assign</w:t>
-      </w:r>
-      <w:r>
-        <w:t xml:space="preserve"> new</w:t>
-      </w:r>
-      <w:r>
-        <w:t xml:space="preserve"> tasks to each team member</w:t>
+        <w:t>Assign new tasks to each team member</w:t>
       </w:r>
     </w:p>
     <w:p>
@@ -281,10 +275,7 @@
           </w:tcPr>
           <w:p>
             <w:r>
-              <w:t>Name</w:t>
-            </w:r>
-            <w:r>
-              <w:t xml:space="preserve"> / Matric</w:t>
+              <w:t>Name / Matric</w:t>
             </w:r>
           </w:p>
         </w:tc>
@@ -304,10 +295,7 @@
           </w:tcPr>
           <w:p>
             <w:r>
-              <w:t>Contact details</w:t>
-            </w:r>
-            <w:r>
-              <w:t xml:space="preserve"> (e.g. mobile or email)</w:t>
+              <w:t>Contact details (e.g. mobile or email)</w:t>
             </w:r>
           </w:p>
         </w:tc>
@@ -530,6 +518,11 @@
       <w:r>
         <w:tab/>
       </w:r>
+    </w:p>
+    <w:p/>
+    <w:p>
+      <w:bookmarkStart w:id="0" w:name="_GoBack"/>
+      <w:bookmarkEnd w:id="0"/>
     </w:p>
     <w:sectPr>
       <w:pgSz w:w="11906" w:h="16838"/>
@@ -1019,6 +1012,7 @@
   <w:style w:type="paragraph" w:default="1" w:styleId="Normal">
     <w:name w:val="Normal"/>
     <w:qFormat/>
+    <w:rsid w:val="00761B63"/>
   </w:style>
   <w:style w:type="character" w:default="1" w:styleId="DefaultParagraphFont">
     <w:name w:val="Default Paragraph Font"/>

</xml_diff>